<commit_message>
final version for ECL
</commit_message>
<xml_diff>
--- a/achievements/2_Publication_list.docx
+++ b/achievements/2_Publication_list.docx
@@ -102,6 +102,7 @@
       </w:r>
       <w:r>
         <w:rPr>
+          <w:rFonts w:ascii="Arial" w:hAnsi="Arial"/>
           <w:b/>
           <w:color w:val="B10026"/>
         </w:rPr>
@@ -181,6 +182,7 @@
       </w:r>
       <w:r>
         <w:rPr>
+          <w:rFonts w:ascii="Arial" w:hAnsi="Arial"/>
           <w:b/>
           <w:color w:val="B10026"/>
         </w:rPr>
@@ -388,6 +390,15 @@
         <w:t xml:space="preserve">, </w:t>
       </w:r>
       <w:r>
+        <w:rPr>
+          <w:i/>
+        </w:rPr>
+        <w:t>5</w:t>
+      </w:r>
+      <w:r>
+        <w:t xml:space="preserve">, </w:t>
+      </w:r>
+      <w:r>
         <w:t>798-806</w:t>
       </w:r>
       <w:r>
@@ -449,6 +460,15 @@
         <w:t xml:space="preserve">, </w:t>
       </w:r>
       <w:r>
+        <w:rPr>
+          <w:i/>
+        </w:rPr>
+        <w:t>5</w:t>
+      </w:r>
+      <w:r>
+        <w:t xml:space="preserve">, </w:t>
+      </w:r>
+      <w:r>
         <w:t>109-118</w:t>
       </w:r>
       <w:r>
@@ -508,6 +528,15 @@
         <w:t xml:space="preserve">, </w:t>
       </w:r>
       <w:r>
+        <w:rPr>
+          <w:i/>
+        </w:rPr>
+        <w:t>9</w:t>
+      </w:r>
+      <w:r>
+        <w:t xml:space="preserve">, </w:t>
+      </w:r>
+      <w:r>
         <w:t>155</w:t>
       </w:r>
       <w:r>
@@ -569,6 +598,15 @@
         <w:t xml:space="preserve">, </w:t>
       </w:r>
       <w:r>
+        <w:rPr>
+          <w:i/>
+        </w:rPr>
+        <w:t>9</w:t>
+      </w:r>
+      <w:r>
+        <w:t xml:space="preserve">, </w:t>
+      </w:r>
+      <w:r>
         <w:t>227</w:t>
       </w:r>
       <w:r>
@@ -589,7 +627,7 @@
         <w:t>Hideshi Ooka</w:t>
       </w:r>
       <w:r>
-        <w:t>*, Marie E Wintzer, Ryuhei Nakamura</w:t>
+        <w:t>*, Marie E. Wintzer, Ryuhei Nakamura</w:t>
       </w:r>
       <w:r>
         <w:rPr>
@@ -628,6 +666,15 @@
         <w:t xml:space="preserve">, </w:t>
       </w:r>
       <w:r>
+        <w:rPr>
+          <w:i/>
+        </w:rPr>
+        <w:t>11</w:t>
+      </w:r>
+      <w:r>
+        <w:t xml:space="preserve">, </w:t>
+      </w:r>
+      <w:r>
         <w:t>6298-6303</w:t>
       </w:r>
       <w:r>
@@ -636,6 +683,7 @@
       </w:r>
       <w:r>
         <w:rPr>
+          <w:rFonts w:ascii="Arial" w:hAnsi="Arial"/>
           <w:b/>
           <w:color w:val="B10026"/>
         </w:rPr>
@@ -697,6 +745,15 @@
         <w:t xml:space="preserve">, </w:t>
       </w:r>
       <w:r>
+        <w:rPr>
+          <w:i/>
+        </w:rPr>
+        <w:t>57</w:t>
+      </w:r>
+      <w:r>
+        <w:t xml:space="preserve">, </w:t>
+      </w:r>
+      <w:r>
         <w:t>3267-3270</w:t>
       </w:r>
       <w:r>
@@ -758,6 +815,15 @@
         <w:t xml:space="preserve">, </w:t>
       </w:r>
       <w:r>
+        <w:rPr>
+          <w:i/>
+        </w:rPr>
+        <w:t>117</w:t>
+      </w:r>
+      <w:r>
+        <w:t xml:space="preserve">, </w:t>
+      </w:r>
+      <w:r>
         <w:t>31631-31638</w:t>
       </w:r>
       <w:r>
@@ -819,6 +885,15 @@
         <w:t xml:space="preserve">, </w:t>
       </w:r>
       <w:r>
+        <w:rPr>
+          <w:i/>
+        </w:rPr>
+        <w:t>59</w:t>
+      </w:r>
+      <w:r>
+        <w:t xml:space="preserve">, </w:t>
+      </w:r>
+      <w:r>
         <w:t>9744-9750</w:t>
       </w:r>
       <w:r>
@@ -878,6 +953,15 @@
         <w:t xml:space="preserve">, </w:t>
       </w:r>
       <w:r>
+        <w:rPr>
+          <w:i/>
+        </w:rPr>
+        <w:t>10</w:t>
+      </w:r>
+      <w:r>
+        <w:t xml:space="preserve">, </w:t>
+      </w:r>
+      <w:r>
         <w:t>6706-6713</w:t>
       </w:r>
       <w:r>
@@ -886,6 +970,7 @@
       </w:r>
       <w:r>
         <w:rPr>
+          <w:rFonts w:ascii="Arial" w:hAnsi="Arial"/>
           <w:b/>
           <w:color w:val="B10026"/>
         </w:rPr>
@@ -947,6 +1032,15 @@
         <w:t xml:space="preserve">, </w:t>
       </w:r>
       <w:r>
+        <w:rPr>
+          <w:i/>
+        </w:rPr>
+        <w:t>131</w:t>
+      </w:r>
+      <w:r>
+        <w:t xml:space="preserve">, </w:t>
+      </w:r>
+      <w:r>
         <w:t>5108-5112</w:t>
       </w:r>
       <w:r>
@@ -1008,6 +1102,15 @@
         <w:t xml:space="preserve">, </w:t>
       </w:r>
       <w:r>
+        <w:rPr>
+          <w:i/>
+        </w:rPr>
+        <w:t>58</w:t>
+      </w:r>
+      <w:r>
+        <w:t xml:space="preserve">, </w:t>
+      </w:r>
+      <w:r>
         <w:t>5054-5058</w:t>
       </w:r>
       <w:r>
@@ -1028,7 +1131,7 @@
         <w:t>Hideshi Ooka</w:t>
       </w:r>
       <w:r>
-        <w:t>, Shawn E McGlynn, Ryuhei Nakamura*</w:t>
+        <w:t>, Shawn E. McGlynn, Ryuhei Nakamura*</w:t>
       </w:r>
       <w:r>
         <w:rPr>
@@ -1067,6 +1170,15 @@
         <w:t xml:space="preserve">, </w:t>
       </w:r>
       <w:r>
+        <w:rPr>
+          <w:i/>
+        </w:rPr>
+        <w:t>6</w:t>
+      </w:r>
+      <w:r>
+        <w:t xml:space="preserve">, </w:t>
+      </w:r>
+      <w:r>
         <w:t>1316-1323</w:t>
       </w:r>
       <w:r>
@@ -1126,6 +1238,15 @@
         <w:t xml:space="preserve">, </w:t>
       </w:r>
       <w:r>
+        <w:rPr>
+          <w:i/>
+        </w:rPr>
+        <w:t>37</w:t>
+      </w:r>
+      <w:r>
+        <w:t xml:space="preserve">, </w:t>
+      </w:r>
+      <w:r>
         <w:t>1700139</w:t>
       </w:r>
       <w:r>
@@ -1187,6 +1308,15 @@
         <w:t xml:space="preserve">, </w:t>
       </w:r>
       <w:r>
+        <w:rPr>
+          <w:i/>
+        </w:rPr>
+        <w:t>28</w:t>
+      </w:r>
+      <w:r>
+        <w:t xml:space="preserve">, </w:t>
+      </w:r>
+      <w:r>
         <w:t>1706319</w:t>
       </w:r>
       <w:r>
@@ -1248,6 +1378,15 @@
         <w:t xml:space="preserve">, </w:t>
       </w:r>
       <w:r>
+        <w:rPr>
+          <w:i/>
+        </w:rPr>
+        <w:t>140</w:t>
+      </w:r>
+      <w:r>
+        <w:t xml:space="preserve">, </w:t>
+      </w:r>
+      <w:r>
         <w:t>2012-2015</w:t>
       </w:r>
       <w:r>
@@ -1307,12 +1446,30 @@
         <w:t xml:space="preserve">, </w:t>
       </w:r>
       <w:r>
+        <w:rPr>
+          <w:i/>
+        </w:rPr>
+        <w:t>33</w:t>
+      </w:r>
+      <w:r>
+        <w:t xml:space="preserve">, </w:t>
+      </w:r>
+      <w:r>
         <w:t>9307-9313</w:t>
       </w:r>
       <w:r>
         <w:t>.</w:t>
         <w:br/>
       </w:r>
+      <w:r>
+        <w:rPr>
+          <w:rFonts w:ascii="Arial" w:hAnsi="Arial"/>
+          <w:b/>
+          <w:color w:val="B10026"/>
+        </w:rPr>
+        <w:t>Representative Paper 5</w:t>
+        <w:br/>
+      </w:r>
     </w:p>
     <w:p>
       <w:r>
@@ -1366,20 +1523,21 @@
         <w:t xml:space="preserve">, </w:t>
       </w:r>
       <w:r>
+        <w:rPr>
+          <w:i/>
+        </w:rPr>
+        <w:t>53</w:t>
+      </w:r>
+      <w:r>
+        <w:t xml:space="preserve">, </w:t>
+      </w:r>
+      <w:r>
         <w:t>7149-7161</w:t>
       </w:r>
       <w:r>
         <w:t>.</w:t>
         <w:br/>
       </w:r>
-      <w:r>
-        <w:rPr>
-          <w:b/>
-          <w:color w:val="B10026"/>
-        </w:rPr>
-        <w:t>Representative Paper 5</w:t>
-        <w:br/>
-      </w:r>
     </w:p>
     <w:p>
       <w:r>
@@ -1433,6 +1591,15 @@
         <w:t xml:space="preserve">, </w:t>
       </w:r>
       <w:r>
+        <w:rPr>
+          <w:i/>
+        </w:rPr>
+        <w:t>121</w:t>
+      </w:r>
+      <w:r>
+        <w:t xml:space="preserve">, </w:t>
+      </w:r>
+      <w:r>
         <w:t>17873-17881</w:t>
       </w:r>
       <w:r>
@@ -1492,6 +1659,15 @@
         <w:t xml:space="preserve">, </w:t>
       </w:r>
       <w:r>
+        <w:rPr>
+          <w:i/>
+        </w:rPr>
+        <w:t>18</w:t>
+      </w:r>
+      <w:r>
+        <w:t xml:space="preserve">, </w:t>
+      </w:r>
+      <w:r>
         <w:t>15199-15204</w:t>
       </w:r>
       <w:r>
@@ -1546,6 +1722,15 @@
           <w:b/>
         </w:rPr>
         <w:t>2014</w:t>
+      </w:r>
+      <w:r>
+        <w:t xml:space="preserve">, </w:t>
+      </w:r>
+      <w:r>
+        <w:rPr>
+          <w:i/>
+        </w:rPr>
+        <w:t>4</w:t>
       </w:r>
       <w:r>
         <w:t xml:space="preserve">, </w:t>
@@ -1571,7 +1756,7 @@
         <w:pStyle w:val="2"/>
       </w:pPr>
       <w:r>
-        <w:t>Invited Presentations</w:t>
+        <w:t>Invited Presentations (9)</w:t>
       </w:r>
     </w:p>
     <w:p>
@@ -1594,7 +1779,7 @@
         <w:t xml:space="preserve"> "A Scientist's View on the Joys of Lifelong Learning"</w:t>
       </w:r>
       <w:r>
-        <w:t xml:space="preserve"> Lecture as a Senior, Fuzoku Ikeda High School (2023/09/16).</w:t>
+        <w:t xml:space="preserve"> Lecture as a Senior, Fuzoku Ikeda High School, Osaka (2023/09/16).</w:t>
         <w:br/>
       </w:r>
     </w:p>
@@ -1618,7 +1803,7 @@
         <w:t xml:space="preserve"> "Kinetic Modeling of Enzymes and Electrocatalysts"</w:t>
       </w:r>
       <w:r>
-        <w:t xml:space="preserve"> 2023 Workshop on Bidirectional Catalysis From Molecular Machines to Enzymes, Marseille (2023/09/11).</w:t>
+        <w:t xml:space="preserve"> 2023 Workshop on Bidirectional Catalysis From Molecular Machines to Enzymes, Marseille, France (2023/09/11).</w:t>
         <w:br/>
       </w:r>
       <w:r>
@@ -1650,7 +1835,7 @@
         <w:t xml:space="preserve"> "Development of Catalyst Theory and the Joys of Research from the Perspective of a Experimentalist Turned Theoretician"</w:t>
       </w:r>
       <w:r>
-        <w:t xml:space="preserve"> MERIT-WINGS Seminar Camp, Lector Yugawara (2023/08/06).</w:t>
+        <w:t xml:space="preserve"> MERIT-WINGS Seminar Camp, Lector Yugawara, Hakone (2023/08/06).</w:t>
         <w:br/>
       </w:r>
     </w:p>
@@ -1674,7 +1859,7 @@
         <w:t xml:space="preserve"> "Analysis and Experimental Verification of Dissipative Chemical Reaction Networks Towards Understanding Sustainability"</w:t>
       </w:r>
       <w:r>
-        <w:t xml:space="preserve"> Math-Experimental Collaboration Towards an Overall Understanding of Catalysis, Enzymes, and the Ecosystem, RIKEN (2023/03/09).</w:t>
+        <w:t xml:space="preserve"> Math-Experimental Collaboration Towards an Overall Understanding of Catalysis, Enzymes, and the Ecosystem, RIKEN, Wako (2023/03/09).</w:t>
         <w:br/>
       </w:r>
     </w:p>
@@ -1698,7 +1883,7 @@
         <w:t xml:space="preserve"> "Using Machine Learning in Catalysis Theory"</w:t>
       </w:r>
       <w:r>
-        <w:t xml:space="preserve"> Seminar # 212203, Technical Information Institute Seminar (2022/12/08).</w:t>
+        <w:t xml:space="preserve"> Seminar # 212203, Technical Information Institute Seminar, Online (2022/12/08).</w:t>
         <w:br/>
       </w:r>
     </w:p>
@@ -1724,7 +1909,7 @@
         <w:t xml:space="preserve"> "From Thermodynamics to Kinetics: Predicting New Catalysts By Revisiting the Sabatier Principle"</w:t>
       </w:r>
       <w:r>
-        <w:t xml:space="preserve"> 8th ELSI Symposium "Extending Views of Catalysis", Tokyo Institute of Technology (2020/02/03).</w:t>
+        <w:t xml:space="preserve"> 8th ELSI Symposium "Extending Views of Catalysis", Tokyo Institute of Technology, Japan (2020/02/03).</w:t>
         <w:br/>
       </w:r>
       <w:r>
@@ -1758,7 +1943,7 @@
         <w:t xml:space="preserve"> "Shift of the Optimum Binding Energy at Higher Rates of Catalysis"</w:t>
       </w:r>
       <w:r>
-        <w:t xml:space="preserve"> The 4th Solar Fuel Material Workshop, Seoul National University (2019/09/27).</w:t>
+        <w:t xml:space="preserve"> The 4th Solar Fuel Material Workshop, Seoul National University, Korea (2019/09/27).</w:t>
         <w:br/>
       </w:r>
     </w:p>
@@ -1782,7 +1967,7 @@
         <w:t xml:space="preserve"> "Study on Electrocatalysis based on Informatics and Electron Transfer Theory"</w:t>
       </w:r>
       <w:r>
-        <w:t xml:space="preserve"> The 4th Catalyst Informatics Symposium, Iino Hall (2018/11/21).</w:t>
+        <w:t xml:space="preserve"> The 4th Catalyst Informatics Symposium, Iino Hall, Tokyo (2018/11/21).</w:t>
         <w:br/>
       </w:r>
     </w:p>
@@ -1806,7 +1991,7 @@
         <w:t xml:space="preserve"> "Element Strategy of Multi-Electron Transfer Catalysis: Lessons from the Oxygen Evolution Strategies of Iridium Oxide and Photosystem II"</w:t>
       </w:r>
       <w:r>
-        <w:t xml:space="preserve"> Seminar at Nam Lab, Seoul National University (2018/06/05).</w:t>
+        <w:t xml:space="preserve"> Seminar at Nam Lab, Seoul National University, Korea (2018/06/05).</w:t>
         <w:br/>
       </w:r>
     </w:p>
@@ -1815,7 +2000,7 @@
         <w:pStyle w:val="2"/>
       </w:pPr>
       <w:r>
-        <w:t>Oral Presentations</w:t>
+        <w:t>Oral Presentations (22)</w:t>
       </w:r>
     </w:p>
     <w:p>
@@ -1840,7 +2025,7 @@
         <w:t xml:space="preserve"> "Predicting the Operational Lifetime of Electrocatalysis"</w:t>
       </w:r>
       <w:r>
-        <w:t xml:space="preserve"> 74th Annual Meeting of the International Society of Electrochemistry, Lyon (2023/09/08).</w:t>
+        <w:t xml:space="preserve"> 74th Annual Meeting of the International Society of Electrochemistry, Lyon, France (2023/09/08).</w:t>
         <w:br/>
       </w:r>
     </w:p>
@@ -1866,7 +2051,7 @@
         <w:t xml:space="preserve"> "Predicting the Lifetime of Dissipative Chemical Reaction Networks"</w:t>
       </w:r>
       <w:r>
-        <w:t xml:space="preserve"> 2023 Annual Meeting of the Japanese Society for Mathematical Biology, Nara Womens University (2023/09/04).</w:t>
+        <w:t xml:space="preserve"> 2023 Annual Meeting of the Japanese Society for Mathematical Biology, Nara Womens University, Nara (2023/09/04).</w:t>
         <w:br/>
       </w:r>
     </w:p>
@@ -1892,7 +2077,7 @@
         <w:t xml:space="preserve"> "Mathematical Theory to Maximize Enzymatic Activity Under Thermodynamic Constraints"</w:t>
       </w:r>
       <w:r>
-        <w:t xml:space="preserve"> 10th International Congress on Industrial and Applied Mathematics, Waseda University (2023/08/20).</w:t>
+        <w:t xml:space="preserve"> 10th International Congress on Industrial and Applied Mathematics, Waseda University, Tokyo (2023/08/20).</w:t>
         <w:br/>
       </w:r>
     </w:p>
@@ -1916,7 +2101,7 @@
         <w:t xml:space="preserve"> "Theoretical Advancements towards Predicting the Activity and Stability of Electrocatalysts using Microkinetics and Applied Mathematics"</w:t>
       </w:r>
       <w:r>
-        <w:t xml:space="preserve"> Seminar at Koper Lab, Leiden University (2023/06/21).</w:t>
+        <w:t xml:space="preserve"> Seminar at Koper Lab, Leiden University, The Netherlands (2023/06/21).</w:t>
         <w:br/>
       </w:r>
     </w:p>
@@ -1940,7 +2125,7 @@
         <w:t xml:space="preserve"> "Theoretical Requirements for Active and Stable Anode Materials"</w:t>
       </w:r>
       <w:r>
-        <w:t xml:space="preserve"> Magneto Special Anodes, Schiedam (2023/06/20).</w:t>
+        <w:t xml:space="preserve"> Magneto Special Anodes, Schiedam, The Netherlands (2023/06/20).</w:t>
         <w:br/>
       </w:r>
     </w:p>
@@ -1964,7 +2149,7 @@
         <w:t xml:space="preserve"> "Rationalizing the Influence of the Overpotential on the Activity and Stability of Electrocatalysts "</w:t>
       </w:r>
       <w:r>
-        <w:t xml:space="preserve"> Seminar at Exner Lab, University of Duisberg-Essen (2023/06/16).</w:t>
+        <w:t xml:space="preserve"> Seminar at Exner Lab, University of Duisberg-Essen, Germany (2023/06/16).</w:t>
         <w:br/>
       </w:r>
     </w:p>
@@ -1988,7 +2173,7 @@
         <w:t xml:space="preserve"> "Predicting the Autocatalytic Feedback for a General Chemical Reaction Network"</w:t>
       </w:r>
       <w:r>
-        <w:t xml:space="preserve"> Japan Geoscience Union Meeting 2023, Makuhari Messe (2023/05/21).</w:t>
+        <w:t xml:space="preserve"> Japan Geoscience Union Meeting 2023, Makuhari Messe, Tokyo (2023/05/21).</w:t>
         <w:br/>
       </w:r>
     </w:p>
@@ -2014,7 +2199,7 @@
         <w:t xml:space="preserve"> "Binding Affinity to Maximize Enzymatic Activity"</w:t>
       </w:r>
       <w:r>
-        <w:t xml:space="preserve"> Electrochemical Society of Japan 90th Annual Meeting, Tohoku Institute of Technology (2023/03/27).</w:t>
+        <w:t xml:space="preserve"> Electrochemical Society of Japan 90th Annual Meeting, Tohoku Institute of Technology, Sendai (2023/03/27).</w:t>
         <w:br/>
       </w:r>
     </w:p>
@@ -2038,7 +2223,7 @@
         <w:t xml:space="preserve"> "Introduction as an Experimentalist Turned Theoretician"</w:t>
       </w:r>
       <w:r>
-        <w:t xml:space="preserve"> Lab-Theory Standing Talk, RIKEN (2023/03/16).</w:t>
+        <w:t xml:space="preserve"> Lab-Theory Standing Talk, RIKEN, Wako (2023/03/16).</w:t>
         <w:br/>
       </w:r>
       <w:r>
@@ -2070,7 +2255,7 @@
         <w:t xml:space="preserve"> "Towards Quantitative Predictions of Chemical Reaction Networks"</w:t>
       </w:r>
       <w:r>
-        <w:t xml:space="preserve"> CO World Kickoff Meeting, Tokyo Institute of Technology, Earth-Life Science Institute (2023/01/16).</w:t>
+        <w:t xml:space="preserve"> CO World Kickoff Meeting, Tokyo Institute of Technology, Earth-Life Science Institute, Tokyo (2023/01/16).</w:t>
         <w:br/>
       </w:r>
     </w:p>
@@ -2094,7 +2279,7 @@
         <w:t xml:space="preserve"> "Balancing Thermodynamics and Kinetics to Achieve Maximum Rates in Catalysis"</w:t>
       </w:r>
       <w:r>
-        <w:t xml:space="preserve"> iTHEMS Weekly Meeting, RIKEN (2020/01/17).</w:t>
+        <w:t xml:space="preserve"> iTHEMS Weekly Meeting, RIKEN, Wako (2020/01/17).</w:t>
         <w:br/>
       </w:r>
     </w:p>
@@ -2120,7 +2305,7 @@
         <w:t xml:space="preserve"> "Difference in the Binding Energy Which Optimizes the Rates and Overpotentials of Electrocatalysis"</w:t>
       </w:r>
       <w:r>
-        <w:t xml:space="preserve"> 3rd International Solar Fuels Conference-Young, Hiroshima (2019/11/19).</w:t>
+        <w:t xml:space="preserve"> 3rd International Solar Fuels Conference-Young, Hiroshima, Japan (2019/11/19).</w:t>
         <w:br/>
       </w:r>
     </w:p>
@@ -2146,7 +2331,7 @@
         <w:t xml:space="preserve"> "Catalyst Design Based on the Binding Energy"</w:t>
       </w:r>
       <w:r>
-        <w:t xml:space="preserve"> Electrochemical Society of Japan Autumn Meeting, Yamanashi University (2019/09/05).</w:t>
+        <w:t xml:space="preserve"> Electrochemical Society of Japan Autumn Meeting, Yamanashi University, Kofu (2019/09/05).</w:t>
         <w:br/>
       </w:r>
     </w:p>
@@ -2172,7 +2357,7 @@
         <w:t xml:space="preserve"> "Element Strategy of Oxygen Evolution Electrocatalysis Based on the Reaction Mechanism of Manganese Oxide, Iron Oxide, and Iridium Oxide"</w:t>
       </w:r>
       <w:r>
-        <w:t xml:space="preserve"> 2019 North American Catalysis Society Meeting, Chicago (2019/06/23).</w:t>
+        <w:t xml:space="preserve"> 2019 North American Catalysis Society Meeting, Chicago, USA (2019/06/23).</w:t>
         <w:br/>
       </w:r>
     </w:p>
@@ -2198,7 +2383,7 @@
         <w:t xml:space="preserve"> "Development Strategies of Oxygen Evolution Catalysts Based on the Reaction Kinetics of Iridium Oxide and Manganese Oxide"</w:t>
       </w:r>
       <w:r>
-        <w:t xml:space="preserve"> The 3rd Solar Fuel Material Workshop, Osaka University (2018/03/13).</w:t>
+        <w:t xml:space="preserve"> The 3rd Solar Fuel Material Workshop, Osaka University, Japan (2018/03/13).</w:t>
         <w:br/>
       </w:r>
     </w:p>
@@ -2224,7 +2409,7 @@
         <w:t xml:space="preserve"> "From the d-band Model to Beyond: Development Strategies for Kinetically-Favorable Multi-Electron Transfer Catalysts"</w:t>
       </w:r>
       <w:r>
-        <w:t xml:space="preserve"> The 3rd Solar Fuel Material Forum, Osaka University (2018/03/12).</w:t>
+        <w:t xml:space="preserve"> The 3rd Solar Fuel Material Forum, Osaka University, Japan (2018/03/12).</w:t>
         <w:br/>
       </w:r>
     </w:p>
@@ -2250,7 +2435,7 @@
         <w:t xml:space="preserve"> "Element Strategy of Multi-Electron Transfer Catalysis: Difference Between 3d and 5d Metals based on the Operando Spectroscopy of Mn, Fe, and Ir based Oxygen Evolution Catalysts"</w:t>
       </w:r>
       <w:r>
-        <w:t xml:space="preserve"> Electrochemical Society of Japan Autumn Meeting, Nagasaki University (2017/09/10).</w:t>
+        <w:t xml:space="preserve"> Electrochemical Society of Japan Autumn Meeting, Nagasaki University, Nagasaki (2017/09/10).</w:t>
         <w:br/>
       </w:r>
     </w:p>
@@ -2274,7 +2459,7 @@
         <w:t xml:space="preserve"> "Bioenergetic Restrictions on the Gene Structures of Photosynthetic and Respiratory　Enzymes"</w:t>
       </w:r>
       <w:r>
-        <w:t xml:space="preserve"> RIKEN CSRS Interim Report, RIKEN (2015/11/26).</w:t>
+        <w:t xml:space="preserve"> RIKEN CSRS Interim Report, RIKEN, Japan (2015/11/26).</w:t>
         <w:br/>
       </w:r>
     </w:p>
@@ -2300,7 +2485,7 @@
         <w:t xml:space="preserve"> "Detection of Oxygen Evolution Intermediates Using In situ Optical Waveguide Spectroscopy"</w:t>
       </w:r>
       <w:r>
-        <w:t xml:space="preserve"> Electrochemical Society of Japan 82nd Annual Meeting, Yokohama National University (2015/03/15).</w:t>
+        <w:t xml:space="preserve"> Electrochemical Society of Japan 82nd Annual Meeting, Yokohama National University, Yokohama (2015/03/15).</w:t>
         <w:br/>
       </w:r>
     </w:p>
@@ -2326,7 +2511,7 @@
         <w:t xml:space="preserve"> "Detection of Oxygen Evolution Intermedates of Iridium Oxide Using Optical Waveguide Spectroscopy"</w:t>
       </w:r>
       <w:r>
-        <w:t xml:space="preserve"> 3rd Meeting of Solid and Surface Photochemistry, Kyoto University (2014/12/16).</w:t>
+        <w:t xml:space="preserve"> 3rd Meeting of Solid and Surface Photochemistry, Kyoto University, Kyoto (2014/12/16).</w:t>
         <w:br/>
       </w:r>
     </w:p>
@@ -2352,7 +2537,7 @@
         <w:t xml:space="preserve"> "Element Strategy of Water Splitting: Difference between Mn and Ir"</w:t>
       </w:r>
       <w:r>
-        <w:t xml:space="preserve"> Electrochemical Society of Japan 81st Annual Meeting, Kansai University (2014/03/29).</w:t>
+        <w:t xml:space="preserve"> Electrochemical Society of Japan 81st Annual Meeting, Kansai University, Suita (2014/03/29).</w:t>
         <w:br/>
       </w:r>
     </w:p>
@@ -2378,7 +2563,7 @@
         <w:t xml:space="preserve"> "Wavelength Dependence of Euglena Photomotility"</w:t>
       </w:r>
       <w:r>
-        <w:t xml:space="preserve"> Japan Society for Bioscience, Biotechnology, and Agrochemistry Annual Meeting, Tohoku University (2013/03/24).</w:t>
+        <w:t xml:space="preserve"> Japan Society for Bioscience, Biotechnology, and Agrochemistry Annual Meeting, Tohoku University, Sendai (2013/03/24).</w:t>
         <w:br/>
       </w:r>
     </w:p>
@@ -2387,7 +2572,7 @@
         <w:pStyle w:val="2"/>
       </w:pPr>
       <w:r>
-        <w:t>Poster Presentations</w:t>
+        <w:t>Poster Presentations (17)</w:t>
       </w:r>
     </w:p>
     <w:p>
@@ -2407,10 +2592,10 @@
         <w:rPr>
           <w:b/>
         </w:rPr>
-        <w:t xml:space="preserve"> "Development of Non-equilibrium Catalytic Network Theory"</w:t>
-      </w:r>
-      <w:r>
-        <w:t xml:space="preserve"> FOREST-ARIM Joint Meeting, Osaka University (2023/03/07).</w:t>
+        <w:t xml:space="preserve"> "Development of Non-Equilibrium Catalytic Network Theory"</w:t>
+      </w:r>
+      <w:r>
+        <w:t xml:space="preserve"> FOREST-ARIM Joint Meeting, Osaka University, Osaka (2023/03/07).</w:t>
         <w:br/>
       </w:r>
     </w:p>
@@ -2436,7 +2621,7 @@
         <w:t xml:space="preserve"> "Optimum Km to Maximize Enzymatic Activity"</w:t>
       </w:r>
       <w:r>
-        <w:t xml:space="preserve"> 1st Meeting of the Molecular Life Reactions FOREST Society, Kanazawa University (2023/02/27).</w:t>
+        <w:t xml:space="preserve"> 1st Meeting of the Molecular Life Reactions FOREST Society, Kanazawa University, Kanazawa (2023/02/27).</w:t>
         <w:br/>
       </w:r>
     </w:p>
@@ -2462,7 +2647,7 @@
         <w:t xml:space="preserve"> "Difference in the Binding Energy Which Optimizes the Rates and Overpotentials of Electrocatalysis"</w:t>
       </w:r>
       <w:r>
-        <w:t xml:space="preserve"> 3rd International Solar Fuels Conference/International Conference on Artificial Photosynthesis 2019 (Joint symposium), Hiroshima (2019/11/20).</w:t>
+        <w:t xml:space="preserve"> 3rd International Solar Fuels Conference/International Conference on Artificial Photosynthesis 2019 (Joint symposium), Hiroshima, Japan (2019/11/20).</w:t>
         <w:br/>
       </w:r>
     </w:p>
@@ -2488,7 +2673,7 @@
         <w:t xml:space="preserve"> "Understanding Catalytic Efficiency based on the Topology of the Reaction Network"</w:t>
       </w:r>
       <w:r>
-        <w:t xml:space="preserve"> RIKEN CSRS Interim Report, RIKEN (2019/11/06).</w:t>
+        <w:t xml:space="preserve"> RIKEN CSRS Interim Report, RIKEN, Japan (2019/11/06).</w:t>
         <w:br/>
       </w:r>
     </w:p>
@@ -2512,7 +2697,7 @@
         <w:t xml:space="preserve"> "Spectral Analysis Using Machine Learning for Advanced Catalysis Development"</w:t>
       </w:r>
       <w:r>
-        <w:t xml:space="preserve"> The 5th CSRS-ITbM Joint Workshop, Nagoya University (2019/01/24).</w:t>
+        <w:t xml:space="preserve"> The 5th CSRS-ITbM Joint Workshop, Nagoya University, Nagoya (2019/01/24).</w:t>
         <w:br/>
       </w:r>
     </w:p>
@@ -2538,7 +2723,7 @@
         <w:t xml:space="preserve"> "Element Strategy of Oxygen Evolution Catalysis Based on the Reaction Mechanism of Iridium Oxide"</w:t>
       </w:r>
       <w:r>
-        <w:t xml:space="preserve"> The 6th International Symposium on Solar Fuels and Solar Cells, Dalian (2018/10/12).</w:t>
+        <w:t xml:space="preserve"> The 6th International Symposium on Solar Fuels and Solar Cells, Dalian, China (2018/10/12).</w:t>
         <w:br/>
       </w:r>
     </w:p>
@@ -2564,7 +2749,7 @@
         <w:t xml:space="preserve"> "Informatics Approach for Understanding Multi-Electron Transfer Regulation"</w:t>
       </w:r>
       <w:r>
-        <w:t xml:space="preserve"> Engineering Network Retreat 2018, Nihonbashi Life Science Hub (2018/02/28).</w:t>
+        <w:t xml:space="preserve"> Engineering Network Retreat 2018, Nihonbashi Life Science Hub, Tokyo (2018/02/28).</w:t>
         <w:br/>
       </w:r>
     </w:p>
@@ -2590,7 +2775,7 @@
         <w:t xml:space="preserve"> "Bioinformatics Approach for Understanding Biological Electron Transfer"</w:t>
       </w:r>
       <w:r>
-        <w:t xml:space="preserve"> RIKEN CSRS Interim Report, RIKEN (2017/11/01).</w:t>
+        <w:t xml:space="preserve"> RIKEN CSRS Interim Report, RIKEN, Japan (2017/11/01).</w:t>
         <w:br/>
       </w:r>
     </w:p>
@@ -2616,7 +2801,7 @@
         <w:t xml:space="preserve"> "Asymmetry of Oxygen Evolution and Oxygen Reduction Catalysts Revealed by a Bioinformatic Analysis of Enzymatic Genes"</w:t>
       </w:r>
       <w:r>
-        <w:t xml:space="preserve"> The 2nd Solar Fuel Material Workshop, Seoul National University (2017/02/23).</w:t>
+        <w:t xml:space="preserve"> The 2nd Solar Fuel Material Workshop, Seoul National University, Korea (2017/02/23).</w:t>
         <w:br/>
       </w:r>
     </w:p>
@@ -2639,10 +2824,10 @@
         <w:rPr>
           <w:b/>
         </w:rPr>
-        <w:t xml:space="preserve"> "Probing the Optimization Criteria of Biological Catalysts based on in-silico Genetic Analysis of Phylogenetically Diverse Enzymes"</w:t>
-      </w:r>
-      <w:r>
-        <w:t xml:space="preserve"> The 3rd CSRS-ITbM Joint Workshop, Nagoya University (2017/01/12).</w:t>
+        <w:t xml:space="preserve"> "Probing the Optimization Criteria of Biological Catalysts based on In-Silico Genetic Analysis of Phylogenetically Diverse Enzymes"</w:t>
+      </w:r>
+      <w:r>
+        <w:t xml:space="preserve"> The 3rd CSRS-ITbM Joint Workshop, Nagoya University, Nagoya (2017/01/12).</w:t>
         <w:br/>
       </w:r>
     </w:p>
@@ -2668,7 +2853,7 @@
         <w:t xml:space="preserve"> "Differentiating Between Thermodynamic and Kinetic Rate Determining Processes for Multi-Electron Transfer Catalysis Beyond Computational Simulations"</w:t>
       </w:r>
       <w:r>
-        <w:t xml:space="preserve"> RIKEN CSRS Interim Report, RIKEN (2016/11/02).</w:t>
+        <w:t xml:space="preserve"> RIKEN CSRS Interim Report, RIKEN, Japan (2016/11/02).</w:t>
         <w:br/>
       </w:r>
     </w:p>
@@ -2694,7 +2879,7 @@
         <w:t xml:space="preserve"> "Competition of Carbon Dioxide Reduction and Hydrogen Evolution on Copper Electrodes"</w:t>
       </w:r>
       <w:r>
-        <w:t xml:space="preserve"> 67th Annual Meeting of the International Electrochemical Society, Den Haag (2016/08/21).</w:t>
+        <w:t xml:space="preserve"> 67th Annual Meeting of the International Electrochemical Society, Den Haag, The Netherlands (2016/08/21).</w:t>
         <w:br/>
       </w:r>
     </w:p>
@@ -2720,7 +2905,7 @@
         <w:t xml:space="preserve"> "Competition of Carbon Dioxide Reduction and Hydrogen Evolution on Copper Electrodes"</w:t>
       </w:r>
       <w:r>
-        <w:t xml:space="preserve"> CINF Summer School 2016, Gilleleje (2016/08/07).</w:t>
+        <w:t xml:space="preserve"> CINF Summer School 2016, Gilleleje, Denmark (2016/08/07).</w:t>
         <w:br/>
       </w:r>
     </w:p>
@@ -2746,7 +2931,7 @@
         <w:t xml:space="preserve"> "The Asymmetry of Multi-Electron Transfer Processes at the Enzyme Gene Structure Level"</w:t>
       </w:r>
       <w:r>
-        <w:t xml:space="preserve"> 3rd International Workshop on Microbial Life under Extreme Energy Limitation, Sandbjerg Manor (2015/09/21).</w:t>
+        <w:t xml:space="preserve"> 3rd International Workshop on Microbial Life under Extreme Energy Limitation, Sandbjerg Manor, Denmark (2015/09/21).</w:t>
         <w:br/>
       </w:r>
     </w:p>
@@ -2772,7 +2957,7 @@
         <w:t xml:space="preserve"> "Evaluation of the Charge Accumulation Process During the Oxygen Evolution Reaction on Iridium Oxide"</w:t>
       </w:r>
       <w:r>
-        <w:t xml:space="preserve"> 21st Symposium "Advances in Photocatalysis", University of Tokyo (2014/12/12).</w:t>
+        <w:t xml:space="preserve"> 21st Symposium "Advances in Photocatalysis", University of Tokyo, Tokyo (2014/12/12).</w:t>
         <w:br/>
       </w:r>
     </w:p>
@@ -2798,7 +2983,7 @@
         <w:t xml:space="preserve"> "Charge Accumulation During Oxygen Evolution Catalysis on Iridium Oxide and Manganese Oxide"</w:t>
       </w:r>
       <w:r>
-        <w:t xml:space="preserve"> International Conference on Artificial Photosynthesis (ICARP2014), Awajishima (2014/11/24).</w:t>
+        <w:t xml:space="preserve"> International Conference on Artificial Photosynthesis (ICARP2014), Awajishima, Japan (2014/11/24).</w:t>
         <w:br/>
       </w:r>
     </w:p>
@@ -2824,7 +3009,7 @@
         <w:t xml:space="preserve"> "Study on Euglena Photomotility towards Microbial Biofuel Production"</w:t>
       </w:r>
       <w:r>
-        <w:t xml:space="preserve"> The 3rd CSJ Chemistry Festa, Tower Hall Funabori (2013/10/21).</w:t>
+        <w:t xml:space="preserve"> The 3rd CSJ Chemistry Festa, Tower Hall Funabori, Tokyo (2013/10/21).</w:t>
         <w:br/>
       </w:r>
     </w:p>
@@ -2833,7 +3018,7 @@
         <w:pStyle w:val="1"/>
       </w:pPr>
       <w:r>
-        <w:t>Funding</w:t>
+        <w:t>Funding (Japanese Titles were Translated to English)</w:t>
       </w:r>
     </w:p>
     <w:p>
@@ -2841,7 +3026,7 @@
         <w:t xml:space="preserve">1.  </w:t>
       </w:r>
       <w:r>
-        <w:t>JST FOREST Program ((Principal Investigator))</w:t>
+        <w:t>JST FOREST Program (Principal Investigator)</w:t>
         <w:br/>
       </w:r>
       <w:r>
@@ -2854,13 +3039,13 @@
         <w:rPr>
           <w:b/>
         </w:rPr>
-        <w:t>Theory of Non-Equilibrium Catalytic Reaction Networks</w:t>
-      </w:r>
-      <w:r>
-        <w:rPr>
-          <w:b/>
-        </w:rPr>
-        <w:t xml:space="preserve">", </w:t>
+        <w:t>Developing the Theory of Non-Equilibrium Catalytic Reaction Networks</w:t>
+      </w:r>
+      <w:r>
+        <w:rPr>
+          <w:b/>
+        </w:rPr>
+        <w:t xml:space="preserve">" </w:t>
       </w:r>
       <w:r>
         <w:t>(2022 April - 2029 March, 50,000,000 yen)</w:t>
@@ -2872,7 +3057,7 @@
         <w:t xml:space="preserve">2.  </w:t>
       </w:r>
       <w:r>
-        <w:t>JSPS Kakenhi Early Career ((Principal Investigator))</w:t>
+        <w:t>JSPS Kakenhi Early Career (Principal Investigator)</w:t>
         <w:br/>
       </w:r>
       <w:r>
@@ -2891,7 +3076,7 @@
         <w:rPr>
           <w:b/>
         </w:rPr>
-        <w:t xml:space="preserve">", </w:t>
+        <w:t xml:space="preserve">" </w:t>
       </w:r>
       <w:r>
         <w:t>(2022 April - 2024 March, 4,680,000 yen)</w:t>
@@ -2903,7 +3088,7 @@
         <w:t xml:space="preserve">3.  </w:t>
       </w:r>
       <w:r>
-        <w:t>JSPS Kakenhi Early Career ((Principal Investigator))</w:t>
+        <w:t>JSPS Kakenhi Early Career (Principal Investigator)</w:t>
         <w:br/>
       </w:r>
       <w:r>
@@ -2922,7 +3107,7 @@
         <w:rPr>
           <w:b/>
         </w:rPr>
-        <w:t xml:space="preserve">", </w:t>
+        <w:t xml:space="preserve">" </w:t>
       </w:r>
       <w:r>
         <w:t>(2020 April - 2022 March, 4,160,000 yen)</w:t>
@@ -2934,7 +3119,7 @@
         <w:t xml:space="preserve">4.  </w:t>
       </w:r>
       <w:r>
-        <w:t>RIKEN Cluster for Science, Technology, and Innovation Hub RIKEN and Tohoku University Joint Research Program ((Principal Investigator))</w:t>
+        <w:t>RIKEN Cluster for Science, Technology, and Innovation Hub RIKEN and Tohoku University Joint Research Program (Principal Investigator)</w:t>
         <w:br/>
       </w:r>
       <w:r>
@@ -2947,13 +3132,13 @@
         <w:rPr>
           <w:b/>
         </w:rPr>
-        <w:t>Using Highthroughput DFT Calculations for Element Strategy of Catalysis</w:t>
-      </w:r>
-      <w:r>
-        <w:rPr>
-          <w:b/>
-        </w:rPr>
-        <w:t xml:space="preserve">", </w:t>
+        <w:t>Using High Throughput DFT Calculations for Element Strategy of Catalysis</w:t>
+      </w:r>
+      <w:r>
+        <w:rPr>
+          <w:b/>
+        </w:rPr>
+        <w:t xml:space="preserve">" </w:t>
       </w:r>
       <w:r>
         <w:t>(2022 April - 2023 March, 1,730,000 yen)</w:t>
@@ -2965,7 +3150,7 @@
         <w:t xml:space="preserve">5.  </w:t>
       </w:r>
       <w:r>
-        <w:t>RIKEN Incentive Research Project ((Principal Investigator))</w:t>
+        <w:t>RIKEN Incentive Research Project (Principal Investigator)</w:t>
         <w:br/>
       </w:r>
       <w:r>
@@ -2984,7 +3169,7 @@
         <w:rPr>
           <w:b/>
         </w:rPr>
-        <w:t xml:space="preserve">", </w:t>
+        <w:t xml:space="preserve">" </w:t>
       </w:r>
       <w:r>
         <w:t>(2018 April - 2020 March, 1,700,000 yen)</w:t>
@@ -2996,7 +3181,7 @@
         <w:t xml:space="preserve">6.  </w:t>
       </w:r>
       <w:r>
-        <w:t>RIKEN CSRS Next Generation Acceleration Research Program ((Principal Investigator))</w:t>
+        <w:t>RIKEN CSRS Next Generation Acceleration Research Program (Principal Investigator)</w:t>
         <w:br/>
       </w:r>
       <w:r>
@@ -3015,7 +3200,7 @@
         <w:rPr>
           <w:b/>
         </w:rPr>
-        <w:t xml:space="preserve">", </w:t>
+        <w:t xml:space="preserve">" </w:t>
       </w:r>
       <w:r>
         <w:t>(2021 April - 2023 March, 2,000,000 yen)</w:t>
@@ -3027,7 +3212,7 @@
         <w:t xml:space="preserve">7.  </w:t>
       </w:r>
       <w:r>
-        <w:t>JSPS Kakenhi Transformative A ((Co-Investigator))</w:t>
+        <w:t>JSPS Kakenhi Transformative A (Co-Investigator)</w:t>
         <w:br/>
       </w:r>
       <w:r>
@@ -3046,7 +3231,7 @@
         <w:rPr>
           <w:b/>
         </w:rPr>
-        <w:t xml:space="preserve">", </w:t>
+        <w:t xml:space="preserve">" </w:t>
       </w:r>
       <w:r>
         <w:t>(2022 April - 2027 March, 252,810,000 yen)</w:t>
@@ -3058,7 +3243,7 @@
         <w:t xml:space="preserve">8.  </w:t>
       </w:r>
       <w:r>
-        <w:t>JSPS Kakenhi A ((Co-Investigator))</w:t>
+        <w:t>JSPS Kakenhi A (Co-Investigator)</w:t>
         <w:br/>
       </w:r>
       <w:r>
@@ -3077,7 +3262,7 @@
         <w:rPr>
           <w:b/>
         </w:rPr>
-        <w:t xml:space="preserve">", </w:t>
+        <w:t xml:space="preserve">" </w:t>
       </w:r>
       <w:r>
         <w:t>(2022 April - 2025 March, 30,350,000 yen)</w:t>
@@ -3165,46 +3350,66 @@
         <w:pStyle w:val="1"/>
       </w:pPr>
       <w:r>
-        <w:t>Awards</w:t>
-      </w:r>
-    </w:p>
-    <w:p/>
+        <w:t>Awards (Japanese Titles were Translated to English)</w:t>
+      </w:r>
+    </w:p>
     <w:p>
       <w:r>
         <w:t xml:space="preserve">1.  </w:t>
       </w:r>
       <w:r>
-        <w:t>Best SPDR Report,RIKEN (2021/01/18)</w:t>
-        <w:br/>
-      </w:r>
-    </w:p>
-    <w:p/>
+        <w:rPr>
+          <w:b/>
+        </w:rPr>
+        <w:t>Best SPDR Report</w:t>
+      </w:r>
+      <w:r>
+        <w:t>, RIKEN (2021/01/18).</w:t>
+        <w:br/>
+      </w:r>
+    </w:p>
     <w:p>
       <w:r>
         <w:t xml:space="preserve">2.  </w:t>
       </w:r>
       <w:r>
-        <w:t>Ohbu Award for Young Researcher,RIKEN (2020/03/25)</w:t>
-        <w:br/>
-      </w:r>
-    </w:p>
-    <w:p/>
+        <w:rPr>
+          <w:b/>
+        </w:rPr>
+        <w:t>Ohbu Award for Young Researchers</w:t>
+      </w:r>
+      <w:r>
+        <w:t>, RIKEN (2020/03/25).</w:t>
+        <w:br/>
+      </w:r>
+    </w:p>
     <w:p>
       <w:r>
         <w:t xml:space="preserve">3.  </w:t>
       </w:r>
       <w:r>
-        <w:t>Special Postdoctoral Researcher,RIKEN (2019/04/01)</w:t>
-        <w:br/>
-      </w:r>
-    </w:p>
-    <w:p/>
+        <w:rPr>
+          <w:b/>
+        </w:rPr>
+        <w:t>Special Postdoctoral Researcher</w:t>
+      </w:r>
+      <w:r>
+        <w:t>, RIKEN (2019/04/01).</w:t>
+        <w:br/>
+      </w:r>
+    </w:p>
     <w:p>
       <w:r>
         <w:t xml:space="preserve">4.  </w:t>
       </w:r>
       <w:r>
-        <w:t>Invitation to SPD Interview,Japan Society for the Promotion of Science (2018/10/19)</w:t>
+        <w:rPr>
+          <w:b/>
+        </w:rPr>
+        <w:t>Invitation to SPD Interview</w:t>
+      </w:r>
+      <w:r>
+        <w:t>, Japan Society for the Promotion of Science (2018/10/19).</w:t>
         <w:br/>
       </w:r>
       <w:r>
@@ -3216,43 +3421,63 @@
         <w:br/>
       </w:r>
     </w:p>
-    <w:p/>
     <w:p>
       <w:r>
         <w:t xml:space="preserve">5.  </w:t>
       </w:r>
       <w:r>
-        <w:t>Cum Laude,University of Tokyo, School of Engineering (2018/03/21)</w:t>
-        <w:br/>
-      </w:r>
-    </w:p>
-    <w:p/>
+        <w:rPr>
+          <w:b/>
+        </w:rPr>
+        <w:t>Cum Laude</w:t>
+      </w:r>
+      <w:r>
+        <w:t>, University of Tokyo, School of Engineering (2018/03/21).</w:t>
+        <w:br/>
+      </w:r>
+    </w:p>
     <w:p>
       <w:r>
         <w:t xml:space="preserve">6.  </w:t>
       </w:r>
       <w:r>
-        <w:t>Merit Award (4 awardees out of 40 candidates),University of Tokyo Leading Graduate Program MERIT (2018/03/07)</w:t>
-        <w:br/>
-      </w:r>
-    </w:p>
-    <w:p/>
+        <w:rPr>
+          <w:b/>
+        </w:rPr>
+        <w:t>Merit Award (4 awardees out of 40 candidates)</w:t>
+      </w:r>
+      <w:r>
+        <w:t>, University of Tokyo Leading Graduate Program MERIT (2018/03/07).</w:t>
+        <w:br/>
+      </w:r>
+    </w:p>
     <w:p>
       <w:r>
         <w:t xml:space="preserve">7.  </w:t>
       </w:r>
       <w:r>
-        <w:t>JSPS DC1 (no interview),Japan Society for the Promotion of Science (2015/04/01)</w:t>
-        <w:br/>
-      </w:r>
-    </w:p>
-    <w:p/>
+        <w:rPr>
+          <w:b/>
+        </w:rPr>
+        <w:t>JSPS DC1 (no interview)</w:t>
+      </w:r>
+      <w:r>
+        <w:t>, Japan Society for the Promotion of Science (2015/04/01).</w:t>
+        <w:br/>
+      </w:r>
+    </w:p>
     <w:p>
       <w:r>
         <w:t xml:space="preserve">8.  </w:t>
       </w:r>
       <w:r>
-        <w:t>CSJ Chemistry Festa Poster Prize,Chemical Society of Japan (2013/10/21)</w:t>
+        <w:rPr>
+          <w:b/>
+        </w:rPr>
+        <w:t>CSJ Chemistry Festa Poster Prize</w:t>
+      </w:r>
+      <w:r>
+        <w:t>, Chemical Society of Japan (2013/10/21).</w:t>
         <w:br/>
       </w:r>
     </w:p>

</xml_diff>